<commit_message>
remove embarassing comments in responses, and remove formatting changes from diff (under review, only show formatting, accept all shown)
</commit_message>
<xml_diff>
--- a/papers/hip-edl-2021/responses_sub2.docx
+++ b/papers/hip-edl-2021/responses_sub2.docx
@@ -263,16 +263,7 @@
           <w:sz w:val="24"/>
           <w:szCs w:val="24"/>
         </w:rPr>
-        <w:t xml:space="preserve"> et al., 2013). The detailed description of Theremin has been included in the Methods section, </w:t>
-      </w:r>
-      <w:commentRangeStart w:id="0"/>
-      <w:r>
-        <w:rPr>
-          <w:i/>
-          <w:sz w:val="24"/>
-          <w:szCs w:val="24"/>
-        </w:rPr>
-        <w:t xml:space="preserve">and we added implementation information in the </w:t>
+        <w:t xml:space="preserve"> et al., 2013). The detailed description of Theremin has been included in the Methods section, and we added implementation information in the </w:t>
       </w:r>
       <w:proofErr w:type="spellStart"/>
       <w:r>
@@ -291,10 +282,6 @@
           <w:szCs w:val="24"/>
         </w:rPr>
         <w:t xml:space="preserve"> repository provided so that replication of the paper results is more accessible.</w:t>
-      </w:r>
-      <w:commentRangeEnd w:id="0"/>
-      <w:r>
-        <w:commentReference w:id="0"/>
       </w:r>
     </w:p>
     <w:p>
@@ -874,26 +861,7 @@
           <w:sz w:val="24"/>
           <w:szCs w:val="24"/>
         </w:rPr>
-        <w:t xml:space="preserve"> in EC to the rate of unit j in CA3 at time t¬-tau subtracted from its rate at time t for a value of tau equal to a quarter of a theta cycle, so about 30ms? If this is the case (my best guess given what is presented) then it is essential that it is stated plainly and either evidence for such a plasticity rule provided, or a clear statement that there must be a process which responds to the </w:t>
-      </w:r>
-      <w:commentRangeStart w:id="1"/>
-      <w:r>
-        <w:rPr>
-          <w:sz w:val="24"/>
-          <w:szCs w:val="24"/>
-        </w:rPr>
-        <w:t xml:space="preserve">*change* in firing rate over a 30ms </w:t>
-      </w:r>
-      <w:commentRangeEnd w:id="1"/>
-      <w:r>
-        <w:commentReference w:id="1"/>
-      </w:r>
-      <w:r>
-        <w:rPr>
-          <w:sz w:val="24"/>
-          <w:szCs w:val="24"/>
-        </w:rPr>
-        <w:t xml:space="preserve">period (rather than the absolute rate) so that ideally experimental groups could look for it and find the corresponding biochemical process, or those who model synaptic plasticity could suggest a mechanism for it, using known processes. Without such clear statements of the requirements for a model showing how it can be disproven, there is little benefit in adding alteration to alteration of a complicated model that may or may not correspond to the underlying biology. I see there are suggestions, perhaps based on work by </w:t>
+        <w:t xml:space="preserve"> in EC to the rate of unit j in CA3 at time t¬-tau subtracted from its rate at time t for a value of tau equal to a quarter of a theta cycle, so about 30ms? If this is the case (my best guess given what is presented) then it is essential that it is stated plainly and either evidence for such a plasticity rule provided, or a clear statement that there must be a process which responds to the *change* in firing rate over a 30ms period (rather than the absolute rate) so that ideally experimental groups could look for it and find the corresponding biochemical process, or those who model synaptic plasticity could suggest a mechanism for it, using known processes. Without such clear statements of the requirements for a model showing how it can be disproven, there is little benefit in adding alteration to alteration of a complicated model that may or may not correspond to the underlying biology. I see there are suggestions, perhaps based on work by </w:t>
       </w:r>
       <w:proofErr w:type="spellStart"/>
       <w:r>
@@ -1396,10 +1364,10 @@
       <w:pPr>
         <w:pStyle w:val="Heading1"/>
       </w:pPr>
-      <w:bookmarkStart w:id="2" w:name="_2gjepj6ckc47" w:colFirst="0" w:colLast="0"/>
-      <w:bookmarkStart w:id="3" w:name="_fc5k703es4ty" w:colFirst="0" w:colLast="0"/>
-      <w:bookmarkEnd w:id="2"/>
-      <w:bookmarkEnd w:id="3"/>
+      <w:bookmarkStart w:id="0" w:name="_2gjepj6ckc47" w:colFirst="0" w:colLast="0"/>
+      <w:bookmarkStart w:id="1" w:name="_fc5k703es4ty" w:colFirst="0" w:colLast="0"/>
+      <w:bookmarkEnd w:id="0"/>
+      <w:bookmarkEnd w:id="1"/>
       <w:r>
         <w:t>Reviewer #2:</w:t>
       </w:r>
@@ -2458,8 +2426,8 @@
       <w:pPr>
         <w:pStyle w:val="Heading1"/>
       </w:pPr>
-      <w:bookmarkStart w:id="4" w:name="_p65fxw8ztami" w:colFirst="0" w:colLast="0"/>
-      <w:bookmarkEnd w:id="4"/>
+      <w:bookmarkStart w:id="2" w:name="_p65fxw8ztami" w:colFirst="0" w:colLast="0"/>
+      <w:bookmarkEnd w:id="2"/>
       <w:r>
         <w:t xml:space="preserve">Reviewer #3: </w:t>
       </w:r>
@@ -3099,10 +3067,7 @@
         <w:jc w:val="both"/>
       </w:pPr>
       <w:r>
-        <w:t>4</w:t>
-      </w:r>
-      <w:r>
-        <w:t>.</w:t>
+        <w:t>4.</w:t>
       </w:r>
       <w:r>
         <w:rPr>
@@ -3240,10 +3205,7 @@
         <w:jc w:val="both"/>
       </w:pPr>
       <w:r>
-        <w:t>5</w:t>
-      </w:r>
-      <w:r>
-        <w:t>.</w:t>
+        <w:t>5.</w:t>
       </w:r>
       <w:r>
         <w:rPr>
@@ -3320,10 +3282,7 @@
         <w:jc w:val="both"/>
       </w:pPr>
       <w:r>
-        <w:t>6</w:t>
-      </w:r>
-      <w:r>
-        <w:t>.</w:t>
+        <w:t>6.</w:t>
       </w:r>
       <w:r>
         <w:rPr>
@@ -3386,10 +3345,7 @@
         <w:jc w:val="both"/>
       </w:pPr>
       <w:r>
-        <w:t>7</w:t>
-      </w:r>
-      <w:r>
-        <w:t>.</w:t>
+        <w:t>7.</w:t>
       </w:r>
       <w:r>
         <w:rPr>
@@ -3540,111 +3496,6 @@
     </w:sectPr>
   </w:body>
 </w:document>
-</file>
-
-<file path=word/comments.xml><?xml version="1.0" encoding="utf-8"?>
-<w:comments xmlns:wpc="http://schemas.microsoft.com/office/word/2010/wordprocessingCanvas" xmlns:cx="http://schemas.microsoft.com/office/drawing/2014/chartex" xmlns:cx1="http://schemas.microsoft.com/office/drawing/2015/9/8/chartex" xmlns:cx2="http://schemas.microsoft.com/office/drawing/2015/10/21/chartex" xmlns:cx3="http://schemas.microsoft.com/office/drawing/2016/5/9/chartex" xmlns:cx4="http://schemas.microsoft.com/office/drawing/2016/5/10/chartex" xmlns:cx5="http://schemas.microsoft.com/office/drawing/2016/5/11/chartex" xmlns:cx6="http://schemas.microsoft.com/office/drawing/2016/5/12/chartex" xmlns:cx7="http://schemas.microsoft.com/office/drawing/2016/5/13/chartex" xmlns:cx8="http://schemas.microsoft.com/office/drawing/2016/5/14/chartex" xmlns:mc="http://schemas.openxmlformats.org/markup-compatibility/2006" xmlns:aink="http://schemas.microsoft.com/office/drawing/2016/ink" xmlns:am3d="http://schemas.microsoft.com/office/drawing/2017/model3d" xmlns:o="urn:schemas-microsoft-com:office:office" xmlns:oel="http://schemas.microsoft.com/office/2019/extlst" xmlns:r="http://schemas.openxmlformats.org/officeDocument/2006/relationships" xmlns:m="http://schemas.openxmlformats.org/officeDocument/2006/math" xmlns:v="urn:schemas-microsoft-com:vml" xmlns:wp14="http://schemas.microsoft.com/office/word/2010/wordprocessingDrawing" xmlns:wp="http://schemas.openxmlformats.org/drawingml/2006/wordprocessingDrawing" xmlns:w10="urn:schemas-microsoft-com:office:word" xmlns:w="http://schemas.openxmlformats.org/wordprocessingml/2006/main" xmlns:w14="http://schemas.microsoft.com/office/word/2010/wordml" xmlns:w15="http://schemas.microsoft.com/office/word/2012/wordml" xmlns:w16cex="http://schemas.microsoft.com/office/word/2018/wordml/cex" xmlns:w16cid="http://schemas.microsoft.com/office/word/2016/wordml/cid" xmlns:w16="http://schemas.microsoft.com/office/word/2018/wordml" xmlns:w16sdtdh="http://schemas.microsoft.com/office/word/2020/wordml/sdtdatahash" xmlns:w16se="http://schemas.microsoft.com/office/word/2015/wordml/symex" xmlns:wpg="http://schemas.microsoft.com/office/word/2010/wordprocessingGroup" xmlns:wpi="http://schemas.microsoft.com/office/word/2010/wordprocessingInk" xmlns:wne="http://schemas.microsoft.com/office/word/2006/wordml" xmlns:wps="http://schemas.microsoft.com/office/word/2010/wordprocessingShape" mc:Ignorable="w14 w15 w16se w16cid w16 w16cex w16sdtdh wp14">
-  <w:comment w:id="0" w:author="Yicong Zheng" w:date="2022-07-25T18:06:00Z" w:initials="">
-    <w:p>
-      <w:pPr>
-        <w:widowControl w:val="0"/>
-        <w:pBdr>
-          <w:top w:val="nil"/>
-          <w:left w:val="nil"/>
-          <w:bottom w:val="nil"/>
-          <w:right w:val="nil"/>
-          <w:between w:val="nil"/>
-        </w:pBdr>
-        <w:spacing w:line="240" w:lineRule="auto"/>
-        <w:rPr>
-          <w:color w:val="000000"/>
-        </w:rPr>
-      </w:pPr>
-      <w:r>
-        <w:rPr>
-          <w:color w:val="000000"/>
-        </w:rPr>
-        <w:t>todo</w:t>
-      </w:r>
-    </w:p>
-  </w:comment>
-  <w:comment w:id="1" w:author="Yicong Zheng" w:date="2022-01-26T22:01:00Z" w:initials="">
-    <w:p>
-      <w:pPr>
-        <w:widowControl w:val="0"/>
-        <w:pBdr>
-          <w:top w:val="nil"/>
-          <w:left w:val="nil"/>
-          <w:bottom w:val="nil"/>
-          <w:right w:val="nil"/>
-          <w:between w:val="nil"/>
-        </w:pBdr>
-        <w:spacing w:line="240" w:lineRule="auto"/>
-        <w:rPr>
-          <w:color w:val="000000"/>
-        </w:rPr>
-      </w:pPr>
-      <w:r>
-        <w:rPr>
-          <w:color w:val="000000"/>
-        </w:rPr>
-        <w:t>this reviewer seems to be very serious about seeing evidence specifically for *firing rate changes* and *30ms* (although it should be 200/4=50 ms for a theta quarter)</w:t>
-      </w:r>
-    </w:p>
-    <w:p>
-      <w:pPr>
-        <w:widowControl w:val="0"/>
-        <w:pBdr>
-          <w:top w:val="nil"/>
-          <w:left w:val="nil"/>
-          <w:bottom w:val="nil"/>
-          <w:right w:val="nil"/>
-          <w:between w:val="nil"/>
-        </w:pBdr>
-        <w:spacing w:line="240" w:lineRule="auto"/>
-        <w:rPr>
-          <w:color w:val="000000"/>
-        </w:rPr>
-      </w:pPr>
-    </w:p>
-    <w:p>
-      <w:pPr>
-        <w:widowControl w:val="0"/>
-        <w:pBdr>
-          <w:top w:val="nil"/>
-          <w:left w:val="nil"/>
-          <w:bottom w:val="nil"/>
-          <w:right w:val="nil"/>
-          <w:between w:val="nil"/>
-        </w:pBdr>
-        <w:spacing w:line="240" w:lineRule="auto"/>
-        <w:rPr>
-          <w:color w:val="000000"/>
-        </w:rPr>
-      </w:pPr>
-      <w:r>
-        <w:rPr>
-          <w:color w:val="000000"/>
-        </w:rPr>
-        <w:t>and it seems hard to address this?</w:t>
-      </w:r>
-    </w:p>
-  </w:comment>
-</w:comments>
-</file>
-
-<file path=word/commentsExtended.xml><?xml version="1.0" encoding="utf-8"?>
-<w15:commentsEx xmlns:wpc="http://schemas.microsoft.com/office/word/2010/wordprocessingCanvas" xmlns:cx="http://schemas.microsoft.com/office/drawing/2014/chartex" xmlns:cx1="http://schemas.microsoft.com/office/drawing/2015/9/8/chartex" xmlns:cx2="http://schemas.microsoft.com/office/drawing/2015/10/21/chartex" xmlns:cx3="http://schemas.microsoft.com/office/drawing/2016/5/9/chartex" xmlns:cx4="http://schemas.microsoft.com/office/drawing/2016/5/10/chartex" xmlns:cx5="http://schemas.microsoft.com/office/drawing/2016/5/11/chartex" xmlns:cx6="http://schemas.microsoft.com/office/drawing/2016/5/12/chartex" xmlns:cx7="http://schemas.microsoft.com/office/drawing/2016/5/13/chartex" xmlns:cx8="http://schemas.microsoft.com/office/drawing/2016/5/14/chartex" xmlns:mc="http://schemas.openxmlformats.org/markup-compatibility/2006" xmlns:aink="http://schemas.microsoft.com/office/drawing/2016/ink" xmlns:am3d="http://schemas.microsoft.com/office/drawing/2017/model3d" xmlns:o="urn:schemas-microsoft-com:office:office" xmlns:oel="http://schemas.microsoft.com/office/2019/extlst" xmlns:r="http://schemas.openxmlformats.org/officeDocument/2006/relationships" xmlns:m="http://schemas.openxmlformats.org/officeDocument/2006/math" xmlns:v="urn:schemas-microsoft-com:vml" xmlns:wp14="http://schemas.microsoft.com/office/word/2010/wordprocessingDrawing" xmlns:wp="http://schemas.openxmlformats.org/drawingml/2006/wordprocessingDrawing" xmlns:w10="urn:schemas-microsoft-com:office:word" xmlns:w="http://schemas.openxmlformats.org/wordprocessingml/2006/main" xmlns:w14="http://schemas.microsoft.com/office/word/2010/wordml" xmlns:w15="http://schemas.microsoft.com/office/word/2012/wordml" xmlns:w16cex="http://schemas.microsoft.com/office/word/2018/wordml/cex" xmlns:w16cid="http://schemas.microsoft.com/office/word/2016/wordml/cid" xmlns:w16="http://schemas.microsoft.com/office/word/2018/wordml" xmlns:w16sdtdh="http://schemas.microsoft.com/office/word/2020/wordml/sdtdatahash" xmlns:w16se="http://schemas.microsoft.com/office/word/2015/wordml/symex" xmlns:wpg="http://schemas.microsoft.com/office/word/2010/wordprocessingGroup" xmlns:wpi="http://schemas.microsoft.com/office/word/2010/wordprocessingInk" xmlns:wne="http://schemas.microsoft.com/office/word/2006/wordml" xmlns:wps="http://schemas.microsoft.com/office/word/2010/wordprocessingShape" mc:Ignorable="w14 w15 w16se w16cid w16 w16cex w16sdtdh wp14">
-  <w15:commentEx w15:paraId="000000AA" w15:done="1"/>
-  <w15:commentEx w15:paraId="000000B7" w15:done="0"/>
-</w15:commentsEx>
-</file>
-
-<file path=word/commentsIds.xml><?xml version="1.0" encoding="utf-8"?>
-<w16cid:commentsIds xmlns:wpc="http://schemas.microsoft.com/office/word/2010/wordprocessingCanvas" xmlns:cx="http://schemas.microsoft.com/office/drawing/2014/chartex" xmlns:cx1="http://schemas.microsoft.com/office/drawing/2015/9/8/chartex" xmlns:cx2="http://schemas.microsoft.com/office/drawing/2015/10/21/chartex" xmlns:cx3="http://schemas.microsoft.com/office/drawing/2016/5/9/chartex" xmlns:cx4="http://schemas.microsoft.com/office/drawing/2016/5/10/chartex" xmlns:cx5="http://schemas.microsoft.com/office/drawing/2016/5/11/chartex" xmlns:cx6="http://schemas.microsoft.com/office/drawing/2016/5/12/chartex" xmlns:cx7="http://schemas.microsoft.com/office/drawing/2016/5/13/chartex" xmlns:cx8="http://schemas.microsoft.com/office/drawing/2016/5/14/chartex" xmlns:mc="http://schemas.openxmlformats.org/markup-compatibility/2006" xmlns:aink="http://schemas.microsoft.com/office/drawing/2016/ink" xmlns:am3d="http://schemas.microsoft.com/office/drawing/2017/model3d" xmlns:o="urn:schemas-microsoft-com:office:office" xmlns:oel="http://schemas.microsoft.com/office/2019/extlst" xmlns:r="http://schemas.openxmlformats.org/officeDocument/2006/relationships" xmlns:m="http://schemas.openxmlformats.org/officeDocument/2006/math" xmlns:v="urn:schemas-microsoft-com:vml" xmlns:wp14="http://schemas.microsoft.com/office/word/2010/wordprocessingDrawing" xmlns:wp="http://schemas.openxmlformats.org/drawingml/2006/wordprocessingDrawing" xmlns:w10="urn:schemas-microsoft-com:office:word" xmlns:w="http://schemas.openxmlformats.org/wordprocessingml/2006/main" xmlns:w14="http://schemas.microsoft.com/office/word/2010/wordml" xmlns:w15="http://schemas.microsoft.com/office/word/2012/wordml" xmlns:w16cex="http://schemas.microsoft.com/office/word/2018/wordml/cex" xmlns:w16cid="http://schemas.microsoft.com/office/word/2016/wordml/cid" xmlns:w16="http://schemas.microsoft.com/office/word/2018/wordml" xmlns:w16sdtdh="http://schemas.microsoft.com/office/word/2020/wordml/sdtdatahash" xmlns:w16se="http://schemas.microsoft.com/office/word/2015/wordml/symex" xmlns:wpg="http://schemas.microsoft.com/office/word/2010/wordprocessingGroup" xmlns:wpi="http://schemas.microsoft.com/office/word/2010/wordprocessingInk" xmlns:wne="http://schemas.microsoft.com/office/word/2006/wordml" xmlns:wps="http://schemas.microsoft.com/office/word/2010/wordprocessingShape" mc:Ignorable="w14 w15 w16se w16cid w16 w16cex w16sdtdh wp14">
-  <w16cid:commentId w16cid:paraId="000000AA" w16cid:durableId="268948F4"/>
-  <w16cid:commentId w16cid:paraId="000000B7" w16cid:durableId="268948F7"/>
-</w16cid:commentsIds>
 </file>
 
 <file path=word/numbering.xml><?xml version="1.0" encoding="utf-8"?>
@@ -4399,6 +4250,7 @@
   <w:style w:type="character" w:default="1" w:styleId="DefaultParagraphFont">
     <w:name w:val="Default Paragraph Font"/>
     <w:uiPriority w:val="1"/>
+    <w:semiHidden/>
     <w:unhideWhenUsed/>
   </w:style>
   <w:style w:type="table" w:default="1" w:styleId="TableNormal">

</xml_diff>